<commit_message>
tic tac toe done
</commit_message>
<xml_diff>
--- a/tasks/CSS 3 Exercises.docx
+++ b/tasks/CSS 3 Exercises.docx
@@ -2,7 +2,15 @@
 <file path=word/document.xml><?xml version="1.0" encoding="utf-8"?>
 <w:document xmlns:wpc="http://schemas.microsoft.com/office/word/2010/wordprocessingCanvas" xmlns:cx="http://schemas.microsoft.com/office/drawing/2014/chartex" xmlns:cx1="http://schemas.microsoft.com/office/drawing/2015/9/8/chartex" xmlns:cx2="http://schemas.microsoft.com/office/drawing/2015/10/21/chartex" xmlns:cx3="http://schemas.microsoft.com/office/drawing/2016/5/9/chartex" xmlns:cx4="http://schemas.microsoft.com/office/drawing/2016/5/10/chartex" xmlns:cx5="http://schemas.microsoft.com/office/drawing/2016/5/11/chartex" xmlns:cx6="http://schemas.microsoft.com/office/drawing/2016/5/12/chartex" xmlns:cx7="http://schemas.microsoft.com/office/drawing/2016/5/13/chartex" xmlns:cx8="http://schemas.microsoft.com/office/drawing/2016/5/14/chartex" xmlns:mc="http://schemas.openxmlformats.org/markup-compatibility/2006" xmlns:aink="http://schemas.microsoft.com/office/drawing/2016/ink" xmlns:am3d="http://schemas.microsoft.com/office/drawing/2017/model3d" xmlns:o="urn:schemas-microsoft-com:office:office" xmlns:oel="http://schemas.microsoft.com/office/2019/extlst" xmlns:r="http://schemas.openxmlformats.org/officeDocument/2006/relationships" xmlns:m="http://schemas.openxmlformats.org/officeDocument/2006/math" xmlns:v="urn:schemas-microsoft-com:vml" xmlns:wp14="http://schemas.microsoft.com/office/word/2010/wordprocessingDrawing" xmlns:wp="http://schemas.openxmlformats.org/drawingml/2006/wordprocessingDrawing" xmlns:w10="urn:schemas-microsoft-com:office:word" xmlns:w="http://schemas.openxmlformats.org/wordprocessingml/2006/main" xmlns:w14="http://schemas.microsoft.com/office/word/2010/wordml" xmlns:w15="http://schemas.microsoft.com/office/word/2012/wordml" xmlns:w16cex="http://schemas.microsoft.com/office/word/2018/wordml/cex" xmlns:w16cid="http://schemas.microsoft.com/office/word/2016/wordml/cid" xmlns:w16="http://schemas.microsoft.com/office/word/2018/wordml" xmlns:w16sdtdh="http://schemas.microsoft.com/office/word/2020/wordml/sdtdatahash" xmlns:w16se="http://schemas.microsoft.com/office/word/2015/wordml/symex" xmlns:wpg="http://schemas.microsoft.com/office/word/2010/wordprocessingGroup" xmlns:wpi="http://schemas.microsoft.com/office/word/2010/wordprocessingInk" xmlns:wne="http://schemas.microsoft.com/office/word/2006/wordml" xmlns:wps="http://schemas.microsoft.com/office/word/2010/wordprocessingShape" mc:Ignorable="w14 w15 w16se w16cid w16 w16cex w16sdtdh wp14">
   <w:body>
-    <w:p/>
+    <w:p>
+      <w:pPr>
+        <w:bidi/>
+        <w:rPr>
+          <w:rFonts w:hint="cs"/>
+          <w:rtl/>
+        </w:rPr>
+      </w:pPr>
+    </w:p>
     <w:p/>
     <w:p/>
     <w:p>
@@ -69,7 +77,15 @@
         <w:t>Figma.com</w:t>
       </w:r>
       <w:r>
-        <w:t xml:space="preserve"> and create a new account (using your .edu email)</w:t>
+        <w:t xml:space="preserve"> and create a new account (using your .</w:t>
+      </w:r>
+      <w:proofErr w:type="spellStart"/>
+      <w:r>
+        <w:t>edu</w:t>
+      </w:r>
+      <w:proofErr w:type="spellEnd"/>
+      <w:r>
+        <w:t xml:space="preserve"> email)</w:t>
       </w:r>
     </w:p>
     <w:p>
@@ -98,8 +114,13 @@
         <w:t xml:space="preserve"> </w:t>
       </w:r>
       <w:r>
-        <w:t>to explore design files</w:t>
-      </w:r>
+        <w:t xml:space="preserve">to explore design </w:t>
+      </w:r>
+      <w:proofErr w:type="gramStart"/>
+      <w:r>
+        <w:t>files</w:t>
+      </w:r>
+      <w:proofErr w:type="gramEnd"/>
     </w:p>
     <w:p>
       <w:pPr>
@@ -130,7 +151,15 @@
         <w:t>mobile</w:t>
       </w:r>
       <w:r>
-        <w:t xml:space="preserve"> version within the same design file. (for example </w:t>
+        <w:t xml:space="preserve"> version within the same design file. (for </w:t>
+      </w:r>
+      <w:proofErr w:type="gramStart"/>
+      <w:r>
+        <w:t>example</w:t>
+      </w:r>
+      <w:proofErr w:type="gramEnd"/>
+      <w:r>
+        <w:t xml:space="preserve"> </w:t>
       </w:r>
       <w:r>
         <w:rPr>
@@ -159,8 +188,17 @@
           <w:b/>
           <w:bCs/>
         </w:rPr>
-        <w:t>“Open in Figma”</w:t>
-      </w:r>
+        <w:t xml:space="preserve">“Open in </w:t>
+      </w:r>
+      <w:proofErr w:type="gramStart"/>
+      <w:r>
+        <w:rPr>
+          <w:b/>
+          <w:bCs/>
+        </w:rPr>
+        <w:t>Figma”</w:t>
+      </w:r>
+      <w:proofErr w:type="gramEnd"/>
     </w:p>
     <w:p>
       <w:pPr>
@@ -234,8 +272,13 @@
         <w:t xml:space="preserve"> </w:t>
       </w:r>
       <w:r>
-        <w:t>from the top right corner</w:t>
-      </w:r>
+        <w:t xml:space="preserve">from the top right </w:t>
+      </w:r>
+      <w:proofErr w:type="gramStart"/>
+      <w:r>
+        <w:t>corner</w:t>
+      </w:r>
+      <w:proofErr w:type="gramEnd"/>
     </w:p>
     <w:p>
       <w:pPr>
@@ -258,8 +301,13 @@
         <w:t>s</w:t>
       </w:r>
       <w:r>
-        <w:t xml:space="preserve"> to your website including</w:t>
-      </w:r>
+        <w:t xml:space="preserve"> to your website </w:t>
+      </w:r>
+      <w:proofErr w:type="gramStart"/>
+      <w:r>
+        <w:t>including</w:t>
+      </w:r>
+      <w:proofErr w:type="gramEnd"/>
     </w:p>
     <w:p>
       <w:pPr>
@@ -306,8 +354,13 @@
         </w:numPr>
       </w:pPr>
       <w:r>
-        <w:t>If your website misses some HTML parts that do not have corresponding parts of the design, then add them</w:t>
-      </w:r>
+        <w:t xml:space="preserve">If your website misses some HTML parts that do not have corresponding parts of the design, then add </w:t>
+      </w:r>
+      <w:proofErr w:type="gramStart"/>
+      <w:r>
+        <w:t>them</w:t>
+      </w:r>
+      <w:proofErr w:type="gramEnd"/>
     </w:p>
     <w:p>
       <w:pPr>
@@ -318,8 +371,13 @@
         </w:numPr>
       </w:pPr>
       <w:r>
-        <w:t>Do not assume properties values from your head, instead use the values exactly as indicated in the design</w:t>
-      </w:r>
+        <w:t xml:space="preserve">Do not assume properties values from your head, instead use the values exactly as indicated in the </w:t>
+      </w:r>
+      <w:proofErr w:type="gramStart"/>
+      <w:r>
+        <w:t>design</w:t>
+      </w:r>
+      <w:proofErr w:type="gramEnd"/>
     </w:p>
     <w:p>
       <w:pPr>
@@ -350,8 +408,21 @@
         </w:numPr>
       </w:pPr>
       <w:r>
-        <w:t>Copy your main page HTML file and add (-ar) to the file name</w:t>
-      </w:r>
+        <w:t>Copy your main page HTML file and add (-</w:t>
+      </w:r>
+      <w:proofErr w:type="spellStart"/>
+      <w:r>
+        <w:t>ar</w:t>
+      </w:r>
+      <w:proofErr w:type="spellEnd"/>
+      <w:r>
+        <w:t xml:space="preserve">) to the file </w:t>
+      </w:r>
+      <w:proofErr w:type="gramStart"/>
+      <w:r>
+        <w:t>name</w:t>
+      </w:r>
+      <w:proofErr w:type="gramEnd"/>
     </w:p>
     <w:p>
       <w:pPr>
@@ -369,7 +440,39 @@
           <w:b/>
           <w:bCs/>
         </w:rPr>
-        <w:t>“dir=rtl”</w:t>
+        <w:t>“</w:t>
+      </w:r>
+      <w:proofErr w:type="spellStart"/>
+      <w:r>
+        <w:rPr>
+          <w:b/>
+          <w:bCs/>
+        </w:rPr>
+        <w:t>dir</w:t>
+      </w:r>
+      <w:proofErr w:type="spellEnd"/>
+      <w:r>
+        <w:rPr>
+          <w:b/>
+          <w:bCs/>
+        </w:rPr>
+        <w:t>=</w:t>
+      </w:r>
+      <w:proofErr w:type="spellStart"/>
+      <w:r>
+        <w:rPr>
+          <w:b/>
+          <w:bCs/>
+        </w:rPr>
+        <w:t>rtl</w:t>
+      </w:r>
+      <w:proofErr w:type="spellEnd"/>
+      <w:r>
+        <w:rPr>
+          <w:b/>
+          <w:bCs/>
+        </w:rPr>
+        <w:t>”</w:t>
       </w:r>
       <w:r>
         <w:rPr>
@@ -391,7 +494,15 @@
         </w:numPr>
       </w:pPr>
       <w:r>
-        <w:t xml:space="preserve">Translate and rewrite the content of your website to Arabic </w:t>
+        <w:t xml:space="preserve">Translate and rewrite the content of your website to </w:t>
+      </w:r>
+      <w:proofErr w:type="gramStart"/>
+      <w:r>
+        <w:t>Arabic</w:t>
+      </w:r>
+      <w:proofErr w:type="gramEnd"/>
+      <w:r>
+        <w:t xml:space="preserve"> </w:t>
       </w:r>
     </w:p>
     <w:p>
@@ -403,6 +514,7 @@
         </w:numPr>
       </w:pPr>
       <w:r>
+        <w:lastRenderedPageBreak/>
         <w:t>Select a nice font from Google Fonts and apply it to your website for all body font taking into consideration to use bolder weights for higher level headings.</w:t>
       </w:r>
     </w:p>
@@ -424,13 +536,7 @@
         <w:pStyle w:val="Heading1"/>
       </w:pPr>
       <w:r>
-        <w:t xml:space="preserve">Exercise </w:t>
-      </w:r>
-      <w:r>
-        <w:t>3</w:t>
-      </w:r>
-      <w:r>
-        <w:t xml:space="preserve">: </w:t>
+        <w:t xml:space="preserve">Exercise 3: </w:t>
       </w:r>
       <w:r>
         <w:t xml:space="preserve">Transition </w:t>
@@ -463,13 +569,7 @@
         </w:numPr>
       </w:pPr>
       <w:r>
-        <w:t>Add a Hamburger icon at the beginning of your navbar and hide its elements by default. W</w:t>
-      </w:r>
-      <w:r>
-        <w:t>hen some hover over the navbar icon</w:t>
-      </w:r>
-      <w:r>
-        <w:t xml:space="preserve"> show them one after the other (add some delay).</w:t>
+        <w:t>Add a Hamburger icon at the beginning of your navbar and hide its elements by default. When some hover over the navbar icon show them one after the other (add some delay).</w:t>
       </w:r>
     </w:p>
     <w:p>
@@ -495,8 +595,13 @@
         </w:numPr>
       </w:pPr>
       <w:r>
-        <w:t>Select one of the loaders shown in the image below</w:t>
-      </w:r>
+        <w:t xml:space="preserve">Select one of the loaders shown in the image </w:t>
+      </w:r>
+      <w:proofErr w:type="gramStart"/>
+      <w:r>
+        <w:t>below</w:t>
+      </w:r>
+      <w:proofErr w:type="gramEnd"/>
     </w:p>
     <w:p>
       <w:pPr>
@@ -516,6 +621,7 @@
         <w:rPr>
           <w:noProof/>
         </w:rPr>
+        <w:lastRenderedPageBreak/>
         <w:drawing>
           <wp:inline distT="0" distB="0" distL="0" distR="0" wp14:anchorId="6DFA53C5" wp14:editId="5ABA8686">
             <wp:extent cx="3695700" cy="3695700"/>

</xml_diff>